<commit_message>
Add links to online resources for ITIS and keywords
</commit_message>
<xml_diff>
--- a/inst/rmarkdown/templates/readable-report/skeleton/readable-report.docx
+++ b/inst/rmarkdown/templates/readable-report/skeleton/readable-report.docx
@@ -1406,8 +1406,24 @@
       </w:pPr>
       <w:r>
         <w:pict w14:anchorId="30AE5CCE">
-          <v:rect id="_x0000_i1027" style="width:421.2pt;height:1.5pt" o:hrpct="900" o:hrstd="t" o:hrnoshade="t" o:hr="t" fillcolor="black [3213]" stroked="f"/>
+          <v:rect id="_x0000_i1025" style="width:421.2pt;height:1.5pt" o:hrpct="900" o:hrstd="t" o:hrnoshade="t" o:hr="t" fillcolor="black [3213]" stroked="f"/>
         </w:pict>
+      </w:r>
+    </w:p>
+    <w:p>
+      <w:pPr>
+        <w:pStyle w:val="ListBullet"/>
+      </w:pPr>
+      <w:r>
+        <w:t>Attributes</w:t>
+      </w:r>
+    </w:p>
+    <w:p>
+      <w:pPr>
+        <w:pStyle w:val="ListBullet2"/>
+      </w:pPr>
+      <w:r>
+        <w:t>Attributes</w:t>
       </w:r>
     </w:p>
     <w:p>
@@ -1473,7 +1489,7 @@
   <w:abstractNum w:abstractNumId="0" w15:restartNumberingAfterBreak="0">
     <w:nsid w:val="FFFFFF7C"/>
     <w:multiLevelType w:val="singleLevel"/>
-    <w:tmpl w:val="F5F418DA"/>
+    <w:tmpl w:val="6DCC90A0"/>
     <w:lvl w:ilvl="0">
       <w:start w:val="1"/>
       <w:numFmt w:val="decimal"/>
@@ -1490,7 +1506,7 @@
   <w:abstractNum w:abstractNumId="1" w15:restartNumberingAfterBreak="0">
     <w:nsid w:val="FFFFFF7D"/>
     <w:multiLevelType w:val="singleLevel"/>
-    <w:tmpl w:val="E4E2473A"/>
+    <w:tmpl w:val="73DA1552"/>
     <w:lvl w:ilvl="0">
       <w:start w:val="1"/>
       <w:numFmt w:val="decimal"/>
@@ -1507,7 +1523,7 @@
   <w:abstractNum w:abstractNumId="2" w15:restartNumberingAfterBreak="0">
     <w:nsid w:val="FFFFFF7E"/>
     <w:multiLevelType w:val="singleLevel"/>
-    <w:tmpl w:val="C9B83EC2"/>
+    <w:tmpl w:val="A6DCE06E"/>
     <w:lvl w:ilvl="0">
       <w:start w:val="1"/>
       <w:numFmt w:val="decimal"/>
@@ -1524,7 +1540,7 @@
   <w:abstractNum w:abstractNumId="3" w15:restartNumberingAfterBreak="0">
     <w:nsid w:val="FFFFFF7F"/>
     <w:multiLevelType w:val="singleLevel"/>
-    <w:tmpl w:val="3DD8F3A0"/>
+    <w:tmpl w:val="6FCA0720"/>
     <w:lvl w:ilvl="0">
       <w:start w:val="1"/>
       <w:numFmt w:val="decimal"/>
@@ -1541,7 +1557,7 @@
   <w:abstractNum w:abstractNumId="4" w15:restartNumberingAfterBreak="0">
     <w:nsid w:val="FFFFFF80"/>
     <w:multiLevelType w:val="singleLevel"/>
-    <w:tmpl w:val="4F4C8B42"/>
+    <w:tmpl w:val="73F4FA40"/>
     <w:lvl w:ilvl="0">
       <w:start w:val="1"/>
       <w:numFmt w:val="bullet"/>
@@ -1561,7 +1577,7 @@
   <w:abstractNum w:abstractNumId="5" w15:restartNumberingAfterBreak="0">
     <w:nsid w:val="FFFFFF81"/>
     <w:multiLevelType w:val="singleLevel"/>
-    <w:tmpl w:val="19927BA0"/>
+    <w:tmpl w:val="A418CD10"/>
     <w:lvl w:ilvl="0">
       <w:start w:val="1"/>
       <w:numFmt w:val="bullet"/>
@@ -1581,7 +1597,7 @@
   <w:abstractNum w:abstractNumId="6" w15:restartNumberingAfterBreak="0">
     <w:nsid w:val="FFFFFF82"/>
     <w:multiLevelType w:val="singleLevel"/>
-    <w:tmpl w:val="83AA8DC4"/>
+    <w:tmpl w:val="8B7C84B6"/>
     <w:lvl w:ilvl="0">
       <w:start w:val="1"/>
       <w:numFmt w:val="bullet"/>
@@ -1601,27 +1617,25 @@
   <w:abstractNum w:abstractNumId="7" w15:restartNumberingAfterBreak="0">
     <w:nsid w:val="FFFFFF83"/>
     <w:multiLevelType w:val="singleLevel"/>
-    <w:tmpl w:val="91981D96"/>
+    <w:tmpl w:val="CA104A36"/>
     <w:lvl w:ilvl="0">
       <w:start w:val="1"/>
       <w:numFmt w:val="bullet"/>
-      <w:lvlText w:val=""/>
-      <w:lvlJc w:val="left"/>
-      <w:pPr>
-        <w:tabs>
-          <w:tab w:val="num" w:pos="720"/>
-        </w:tabs>
+      <w:pStyle w:val="ListBullet2"/>
+      <w:lvlText w:val=" "/>
+      <w:lvlJc w:val="left"/>
+      <w:pPr>
         <w:ind w:left="720" w:hanging="360"/>
       </w:pPr>
       <w:rPr>
-        <w:rFonts w:ascii="Symbol" w:hAnsi="Symbol" w:hint="default"/>
+        <w:rFonts w:ascii="Courier New" w:hAnsi="Courier New" w:hint="default"/>
       </w:rPr>
     </w:lvl>
   </w:abstractNum>
   <w:abstractNum w:abstractNumId="8" w15:restartNumberingAfterBreak="0">
     <w:nsid w:val="FFFFFF88"/>
     <w:multiLevelType w:val="singleLevel"/>
-    <w:tmpl w:val="06A08AB8"/>
+    <w:tmpl w:val="8F5EA26A"/>
     <w:lvl w:ilvl="0">
       <w:start w:val="1"/>
       <w:numFmt w:val="decimal"/>
@@ -1638,20 +1652,18 @@
   <w:abstractNum w:abstractNumId="9" w15:restartNumberingAfterBreak="0">
     <w:nsid w:val="FFFFFF89"/>
     <w:multiLevelType w:val="singleLevel"/>
-    <w:tmpl w:val="01AA3FA2"/>
+    <w:tmpl w:val="40E4FCFA"/>
     <w:lvl w:ilvl="0">
       <w:start w:val="1"/>
       <w:numFmt w:val="bullet"/>
-      <w:lvlText w:val=""/>
-      <w:lvlJc w:val="left"/>
-      <w:pPr>
-        <w:tabs>
-          <w:tab w:val="num" w:pos="360"/>
-        </w:tabs>
+      <w:pStyle w:val="ListBullet"/>
+      <w:lvlText w:val=""/>
+      <w:lvlJc w:val="left"/>
+      <w:pPr>
         <w:ind w:left="360" w:hanging="360"/>
       </w:pPr>
       <w:rPr>
-        <w:rFonts w:ascii="Symbol" w:hAnsi="Symbol" w:hint="default"/>
+        <w:rFonts w:ascii="Wingdings" w:hAnsi="Wingdings" w:hint="default"/>
       </w:rPr>
     </w:lvl>
   </w:abstractNum>
@@ -1730,6 +1742,346 @@
       <w:pPr>
         <w:ind w:left="6480" w:hanging="480"/>
       </w:pPr>
+    </w:lvl>
+  </w:abstractNum>
+  <w:abstractNum w:abstractNumId="11" w15:restartNumberingAfterBreak="0">
+    <w:nsid w:val="54A203D5"/>
+    <w:multiLevelType w:val="hybridMultilevel"/>
+    <w:tmpl w:val="5C1CFD98"/>
+    <w:lvl w:ilvl="0" w:tplc="04090001">
+      <w:start w:val="1"/>
+      <w:numFmt w:val="bullet"/>
+      <w:lvlText w:val=""/>
+      <w:lvlJc w:val="left"/>
+      <w:pPr>
+        <w:ind w:left="720" w:hanging="360"/>
+      </w:pPr>
+      <w:rPr>
+        <w:rFonts w:ascii="Symbol" w:hAnsi="Symbol" w:hint="default"/>
+      </w:rPr>
+    </w:lvl>
+    <w:lvl w:ilvl="1" w:tplc="04090003" w:tentative="1">
+      <w:start w:val="1"/>
+      <w:numFmt w:val="bullet"/>
+      <w:lvlText w:val="o"/>
+      <w:lvlJc w:val="left"/>
+      <w:pPr>
+        <w:ind w:left="1440" w:hanging="360"/>
+      </w:pPr>
+      <w:rPr>
+        <w:rFonts w:ascii="Courier New" w:hAnsi="Courier New" w:cs="Courier New" w:hint="default"/>
+      </w:rPr>
+    </w:lvl>
+    <w:lvl w:ilvl="2" w:tplc="04090005" w:tentative="1">
+      <w:start w:val="1"/>
+      <w:numFmt w:val="bullet"/>
+      <w:lvlText w:val=""/>
+      <w:lvlJc w:val="left"/>
+      <w:pPr>
+        <w:ind w:left="2160" w:hanging="360"/>
+      </w:pPr>
+      <w:rPr>
+        <w:rFonts w:ascii="Wingdings" w:hAnsi="Wingdings" w:hint="default"/>
+      </w:rPr>
+    </w:lvl>
+    <w:lvl w:ilvl="3" w:tplc="04090001" w:tentative="1">
+      <w:start w:val="1"/>
+      <w:numFmt w:val="bullet"/>
+      <w:lvlText w:val=""/>
+      <w:lvlJc w:val="left"/>
+      <w:pPr>
+        <w:ind w:left="2880" w:hanging="360"/>
+      </w:pPr>
+      <w:rPr>
+        <w:rFonts w:ascii="Symbol" w:hAnsi="Symbol" w:hint="default"/>
+      </w:rPr>
+    </w:lvl>
+    <w:lvl w:ilvl="4" w:tplc="04090003" w:tentative="1">
+      <w:start w:val="1"/>
+      <w:numFmt w:val="bullet"/>
+      <w:lvlText w:val="o"/>
+      <w:lvlJc w:val="left"/>
+      <w:pPr>
+        <w:ind w:left="3600" w:hanging="360"/>
+      </w:pPr>
+      <w:rPr>
+        <w:rFonts w:ascii="Courier New" w:hAnsi="Courier New" w:cs="Courier New" w:hint="default"/>
+      </w:rPr>
+    </w:lvl>
+    <w:lvl w:ilvl="5" w:tplc="04090005" w:tentative="1">
+      <w:start w:val="1"/>
+      <w:numFmt w:val="bullet"/>
+      <w:lvlText w:val=""/>
+      <w:lvlJc w:val="left"/>
+      <w:pPr>
+        <w:ind w:left="4320" w:hanging="360"/>
+      </w:pPr>
+      <w:rPr>
+        <w:rFonts w:ascii="Wingdings" w:hAnsi="Wingdings" w:hint="default"/>
+      </w:rPr>
+    </w:lvl>
+    <w:lvl w:ilvl="6" w:tplc="04090001" w:tentative="1">
+      <w:start w:val="1"/>
+      <w:numFmt w:val="bullet"/>
+      <w:lvlText w:val=""/>
+      <w:lvlJc w:val="left"/>
+      <w:pPr>
+        <w:ind w:left="5040" w:hanging="360"/>
+      </w:pPr>
+      <w:rPr>
+        <w:rFonts w:ascii="Symbol" w:hAnsi="Symbol" w:hint="default"/>
+      </w:rPr>
+    </w:lvl>
+    <w:lvl w:ilvl="7" w:tplc="04090003" w:tentative="1">
+      <w:start w:val="1"/>
+      <w:numFmt w:val="bullet"/>
+      <w:lvlText w:val="o"/>
+      <w:lvlJc w:val="left"/>
+      <w:pPr>
+        <w:ind w:left="5760" w:hanging="360"/>
+      </w:pPr>
+      <w:rPr>
+        <w:rFonts w:ascii="Courier New" w:hAnsi="Courier New" w:cs="Courier New" w:hint="default"/>
+      </w:rPr>
+    </w:lvl>
+    <w:lvl w:ilvl="8" w:tplc="04090005" w:tentative="1">
+      <w:start w:val="1"/>
+      <w:numFmt w:val="bullet"/>
+      <w:lvlText w:val=""/>
+      <w:lvlJc w:val="left"/>
+      <w:pPr>
+        <w:ind w:left="6480" w:hanging="360"/>
+      </w:pPr>
+      <w:rPr>
+        <w:rFonts w:ascii="Wingdings" w:hAnsi="Wingdings" w:hint="default"/>
+      </w:rPr>
+    </w:lvl>
+  </w:abstractNum>
+  <w:abstractNum w:abstractNumId="12" w15:restartNumberingAfterBreak="0">
+    <w:nsid w:val="6FF30DB4"/>
+    <w:multiLevelType w:val="hybridMultilevel"/>
+    <w:tmpl w:val="82D4A696"/>
+    <w:lvl w:ilvl="0" w:tplc="0409000B">
+      <w:start w:val="1"/>
+      <w:numFmt w:val="bullet"/>
+      <w:lvlText w:val=""/>
+      <w:lvlJc w:val="left"/>
+      <w:pPr>
+        <w:ind w:left="720" w:hanging="360"/>
+      </w:pPr>
+      <w:rPr>
+        <w:rFonts w:ascii="Wingdings" w:hAnsi="Wingdings" w:hint="default"/>
+      </w:rPr>
+    </w:lvl>
+    <w:lvl w:ilvl="1" w:tplc="11D0CC60">
+      <w:start w:val="1"/>
+      <w:numFmt w:val="bullet"/>
+      <w:lvlText w:val=" "/>
+      <w:lvlJc w:val="left"/>
+      <w:pPr>
+        <w:ind w:left="1440" w:hanging="360"/>
+      </w:pPr>
+      <w:rPr>
+        <w:rFonts w:ascii="Courier New" w:hAnsi="Courier New" w:hint="default"/>
+      </w:rPr>
+    </w:lvl>
+    <w:lvl w:ilvl="2" w:tplc="04090005" w:tentative="1">
+      <w:start w:val="1"/>
+      <w:numFmt w:val="bullet"/>
+      <w:lvlText w:val=""/>
+      <w:lvlJc w:val="left"/>
+      <w:pPr>
+        <w:ind w:left="2160" w:hanging="360"/>
+      </w:pPr>
+      <w:rPr>
+        <w:rFonts w:ascii="Wingdings" w:hAnsi="Wingdings" w:hint="default"/>
+      </w:rPr>
+    </w:lvl>
+    <w:lvl w:ilvl="3" w:tplc="04090001" w:tentative="1">
+      <w:start w:val="1"/>
+      <w:numFmt w:val="bullet"/>
+      <w:lvlText w:val=""/>
+      <w:lvlJc w:val="left"/>
+      <w:pPr>
+        <w:ind w:left="2880" w:hanging="360"/>
+      </w:pPr>
+      <w:rPr>
+        <w:rFonts w:ascii="Symbol" w:hAnsi="Symbol" w:hint="default"/>
+      </w:rPr>
+    </w:lvl>
+    <w:lvl w:ilvl="4" w:tplc="04090003" w:tentative="1">
+      <w:start w:val="1"/>
+      <w:numFmt w:val="bullet"/>
+      <w:lvlText w:val="o"/>
+      <w:lvlJc w:val="left"/>
+      <w:pPr>
+        <w:ind w:left="3600" w:hanging="360"/>
+      </w:pPr>
+      <w:rPr>
+        <w:rFonts w:ascii="Courier New" w:hAnsi="Courier New" w:cs="Courier New" w:hint="default"/>
+      </w:rPr>
+    </w:lvl>
+    <w:lvl w:ilvl="5" w:tplc="04090005" w:tentative="1">
+      <w:start w:val="1"/>
+      <w:numFmt w:val="bullet"/>
+      <w:lvlText w:val=""/>
+      <w:lvlJc w:val="left"/>
+      <w:pPr>
+        <w:ind w:left="4320" w:hanging="360"/>
+      </w:pPr>
+      <w:rPr>
+        <w:rFonts w:ascii="Wingdings" w:hAnsi="Wingdings" w:hint="default"/>
+      </w:rPr>
+    </w:lvl>
+    <w:lvl w:ilvl="6" w:tplc="04090001" w:tentative="1">
+      <w:start w:val="1"/>
+      <w:numFmt w:val="bullet"/>
+      <w:lvlText w:val=""/>
+      <w:lvlJc w:val="left"/>
+      <w:pPr>
+        <w:ind w:left="5040" w:hanging="360"/>
+      </w:pPr>
+      <w:rPr>
+        <w:rFonts w:ascii="Symbol" w:hAnsi="Symbol" w:hint="default"/>
+      </w:rPr>
+    </w:lvl>
+    <w:lvl w:ilvl="7" w:tplc="04090003" w:tentative="1">
+      <w:start w:val="1"/>
+      <w:numFmt w:val="bullet"/>
+      <w:lvlText w:val="o"/>
+      <w:lvlJc w:val="left"/>
+      <w:pPr>
+        <w:ind w:left="5760" w:hanging="360"/>
+      </w:pPr>
+      <w:rPr>
+        <w:rFonts w:ascii="Courier New" w:hAnsi="Courier New" w:cs="Courier New" w:hint="default"/>
+      </w:rPr>
+    </w:lvl>
+    <w:lvl w:ilvl="8" w:tplc="04090005" w:tentative="1">
+      <w:start w:val="1"/>
+      <w:numFmt w:val="bullet"/>
+      <w:lvlText w:val=""/>
+      <w:lvlJc w:val="left"/>
+      <w:pPr>
+        <w:ind w:left="6480" w:hanging="360"/>
+      </w:pPr>
+      <w:rPr>
+        <w:rFonts w:ascii="Wingdings" w:hAnsi="Wingdings" w:hint="default"/>
+      </w:rPr>
+    </w:lvl>
+  </w:abstractNum>
+  <w:abstractNum w:abstractNumId="13" w15:restartNumberingAfterBreak="0">
+    <w:nsid w:val="7E75193E"/>
+    <w:multiLevelType w:val="hybridMultilevel"/>
+    <w:tmpl w:val="5B9CF446"/>
+    <w:lvl w:ilvl="0" w:tplc="CAE429DE">
+      <w:start w:val="1"/>
+      <w:numFmt w:val="bullet"/>
+      <w:pStyle w:val="Attributes"/>
+      <w:lvlText w:val=""/>
+      <w:lvlJc w:val="left"/>
+      <w:pPr>
+        <w:ind w:left="720" w:hanging="360"/>
+      </w:pPr>
+      <w:rPr>
+        <w:rFonts w:ascii="Wingdings" w:hAnsi="Wingdings" w:hint="default"/>
+      </w:rPr>
+    </w:lvl>
+    <w:lvl w:ilvl="1" w:tplc="11D0CC60">
+      <w:start w:val="1"/>
+      <w:numFmt w:val="bullet"/>
+      <w:lvlText w:val=" "/>
+      <w:lvlJc w:val="left"/>
+      <w:pPr>
+        <w:ind w:left="1440" w:hanging="360"/>
+      </w:pPr>
+      <w:rPr>
+        <w:rFonts w:ascii="Courier New" w:hAnsi="Courier New" w:hint="default"/>
+      </w:rPr>
+    </w:lvl>
+    <w:lvl w:ilvl="2" w:tplc="04090005" w:tentative="1">
+      <w:start w:val="1"/>
+      <w:numFmt w:val="bullet"/>
+      <w:lvlText w:val=""/>
+      <w:lvlJc w:val="left"/>
+      <w:pPr>
+        <w:ind w:left="2160" w:hanging="360"/>
+      </w:pPr>
+      <w:rPr>
+        <w:rFonts w:ascii="Wingdings" w:hAnsi="Wingdings" w:hint="default"/>
+      </w:rPr>
+    </w:lvl>
+    <w:lvl w:ilvl="3" w:tplc="04090001" w:tentative="1">
+      <w:start w:val="1"/>
+      <w:numFmt w:val="bullet"/>
+      <w:lvlText w:val=""/>
+      <w:lvlJc w:val="left"/>
+      <w:pPr>
+        <w:ind w:left="2880" w:hanging="360"/>
+      </w:pPr>
+      <w:rPr>
+        <w:rFonts w:ascii="Symbol" w:hAnsi="Symbol" w:hint="default"/>
+      </w:rPr>
+    </w:lvl>
+    <w:lvl w:ilvl="4" w:tplc="04090003" w:tentative="1">
+      <w:start w:val="1"/>
+      <w:numFmt w:val="bullet"/>
+      <w:lvlText w:val="o"/>
+      <w:lvlJc w:val="left"/>
+      <w:pPr>
+        <w:ind w:left="3600" w:hanging="360"/>
+      </w:pPr>
+      <w:rPr>
+        <w:rFonts w:ascii="Courier New" w:hAnsi="Courier New" w:cs="Courier New" w:hint="default"/>
+      </w:rPr>
+    </w:lvl>
+    <w:lvl w:ilvl="5" w:tplc="04090005" w:tentative="1">
+      <w:start w:val="1"/>
+      <w:numFmt w:val="bullet"/>
+      <w:lvlText w:val=""/>
+      <w:lvlJc w:val="left"/>
+      <w:pPr>
+        <w:ind w:left="4320" w:hanging="360"/>
+      </w:pPr>
+      <w:rPr>
+        <w:rFonts w:ascii="Wingdings" w:hAnsi="Wingdings" w:hint="default"/>
+      </w:rPr>
+    </w:lvl>
+    <w:lvl w:ilvl="6" w:tplc="04090001" w:tentative="1">
+      <w:start w:val="1"/>
+      <w:numFmt w:val="bullet"/>
+      <w:lvlText w:val=""/>
+      <w:lvlJc w:val="left"/>
+      <w:pPr>
+        <w:ind w:left="5040" w:hanging="360"/>
+      </w:pPr>
+      <w:rPr>
+        <w:rFonts w:ascii="Symbol" w:hAnsi="Symbol" w:hint="default"/>
+      </w:rPr>
+    </w:lvl>
+    <w:lvl w:ilvl="7" w:tplc="04090003" w:tentative="1">
+      <w:start w:val="1"/>
+      <w:numFmt w:val="bullet"/>
+      <w:lvlText w:val="o"/>
+      <w:lvlJc w:val="left"/>
+      <w:pPr>
+        <w:ind w:left="5760" w:hanging="360"/>
+      </w:pPr>
+      <w:rPr>
+        <w:rFonts w:ascii="Courier New" w:hAnsi="Courier New" w:cs="Courier New" w:hint="default"/>
+      </w:rPr>
+    </w:lvl>
+    <w:lvl w:ilvl="8" w:tplc="04090005" w:tentative="1">
+      <w:start w:val="1"/>
+      <w:numFmt w:val="bullet"/>
+      <w:lvlText w:val=""/>
+      <w:lvlJc w:val="left"/>
+      <w:pPr>
+        <w:ind w:left="6480" w:hanging="360"/>
+      </w:pPr>
+      <w:rPr>
+        <w:rFonts w:ascii="Wingdings" w:hAnsi="Wingdings" w:hint="default"/>
+      </w:rPr>
     </w:lvl>
   </w:abstractNum>
   <w:num w:numId="1">
@@ -1764,6 +2116,15 @@
   </w:num>
   <w:num w:numId="11">
     <w:abstractNumId w:val="0"/>
+  </w:num>
+  <w:num w:numId="12">
+    <w:abstractNumId w:val="13"/>
+  </w:num>
+  <w:num w:numId="13">
+    <w:abstractNumId w:val="11"/>
+  </w:num>
+  <w:num w:numId="14">
+    <w:abstractNumId w:val="12"/>
   </w:num>
 </w:numbering>
 </file>
@@ -2201,7 +2562,7 @@
     <w:uiPriority w:val="9"/>
     <w:unhideWhenUsed/>
     <w:qFormat/>
-    <w:rsid w:val="002D268B"/>
+    <w:rsid w:val="00992CFE"/>
     <w:pPr>
       <w:keepNext/>
       <w:keepLines/>
@@ -2210,8 +2571,9 @@
     </w:pPr>
     <w:rPr>
       <w:rFonts w:eastAsiaTheme="majorEastAsia" w:cstheme="majorBidi"/>
+      <w:b/>
       <w:bCs/>
-      <w:i/>
+      <w:smallCaps/>
     </w:rPr>
   </w:style>
   <w:style w:type="paragraph" w:styleId="Heading5">
@@ -2221,7 +2583,7 @@
     <w:uiPriority w:val="9"/>
     <w:unhideWhenUsed/>
     <w:qFormat/>
-    <w:rsid w:val="002D268B"/>
+    <w:rsid w:val="00992CFE"/>
     <w:pPr>
       <w:keepNext/>
       <w:keepLines/>
@@ -2231,7 +2593,7 @@
     <w:rPr>
       <w:rFonts w:eastAsiaTheme="majorEastAsia" w:cstheme="majorBidi"/>
       <w:iCs/>
-      <w:u w:val="single"/>
+      <w:smallCaps/>
     </w:rPr>
   </w:style>
   <w:style w:type="paragraph" w:styleId="Heading6">
@@ -2241,7 +2603,7 @@
     <w:uiPriority w:val="9"/>
     <w:unhideWhenUsed/>
     <w:qFormat/>
-    <w:rsid w:val="002D268B"/>
+    <w:rsid w:val="00992CFE"/>
     <w:pPr>
       <w:keepNext/>
       <w:keepLines/>
@@ -2250,6 +2612,7 @@
     </w:pPr>
     <w:rPr>
       <w:rFonts w:eastAsiaTheme="majorEastAsia" w:cstheme="majorBidi"/>
+      <w:i/>
     </w:rPr>
   </w:style>
   <w:style w:type="paragraph" w:styleId="Heading7">
@@ -2924,6 +3287,51 @@
     <w:basedOn w:val="DefaultParagraphFont"/>
     <w:link w:val="BodyText"/>
     <w:rsid w:val="00070AAB"/>
+  </w:style>
+  <w:style w:type="paragraph" w:customStyle="1" w:styleId="Attributes">
+    <w:name w:val="Attributes"/>
+    <w:basedOn w:val="BodyText"/>
+    <w:link w:val="AttributesChar"/>
+    <w:qFormat/>
+    <w:rsid w:val="00992CFE"/>
+    <w:pPr>
+      <w:numPr>
+        <w:numId w:val="12"/>
+      </w:numPr>
+    </w:pPr>
+  </w:style>
+  <w:style w:type="character" w:customStyle="1" w:styleId="AttributesChar">
+    <w:name w:val="Attributes Char"/>
+    <w:basedOn w:val="BodyTextChar"/>
+    <w:link w:val="Attributes"/>
+    <w:rsid w:val="00992CFE"/>
+    <w:rPr>
+      <w:rFonts w:ascii="Times New Roman" w:hAnsi="Times New Roman"/>
+    </w:rPr>
+  </w:style>
+  <w:style w:type="paragraph" w:styleId="ListBullet">
+    <w:name w:val="List Bullet"/>
+    <w:basedOn w:val="Normal"/>
+    <w:unhideWhenUsed/>
+    <w:rsid w:val="00356CDE"/>
+    <w:pPr>
+      <w:numPr>
+        <w:numId w:val="2"/>
+      </w:numPr>
+      <w:contextualSpacing/>
+    </w:pPr>
+  </w:style>
+  <w:style w:type="paragraph" w:styleId="ListBullet2">
+    <w:name w:val="List Bullet 2"/>
+    <w:basedOn w:val="Normal"/>
+    <w:unhideWhenUsed/>
+    <w:rsid w:val="00356CDE"/>
+    <w:pPr>
+      <w:numPr>
+        <w:numId w:val="3"/>
+      </w:numPr>
+      <w:contextualSpacing/>
+    </w:pPr>
   </w:style>
 </w:styles>
 </file>

</xml_diff>